<commit_message>
Update of CMP73010 assignment 1 2020
The update
</commit_message>
<xml_diff>
--- a/CMP73010.docx
+++ b/CMP73010.docx
@@ -1,9 +1,10 @@
 
 <file path=word/document.xml><?xml version="1.0" encoding="utf-8"?>
-<w:document xmlns:wpc="http://schemas.microsoft.com/office/word/2010/wordprocessingCanvas" xmlns:cx="http://schemas.microsoft.com/office/drawing/2014/chartex" xmlns:cx1="http://schemas.microsoft.com/office/drawing/2015/9/8/chartex" xmlns:cx2="http://schemas.microsoft.com/office/drawing/2015/10/21/chartex" xmlns:cx3="http://schemas.microsoft.com/office/drawing/2016/5/9/chartex" xmlns:cx4="http://schemas.microsoft.com/office/drawing/2016/5/10/chartex" xmlns:cx5="http://schemas.microsoft.com/office/drawing/2016/5/11/chartex" xmlns:cx6="http://schemas.microsoft.com/office/drawing/2016/5/12/chartex" xmlns:cx7="http://schemas.microsoft.com/office/drawing/2016/5/13/chartex" xmlns:cx8="http://schemas.microsoft.com/office/drawing/2016/5/14/chartex" xmlns:mc="http://schemas.openxmlformats.org/markup-compatibility/2006" xmlns:aink="http://schemas.microsoft.com/office/drawing/2016/ink" xmlns:am3d="http://schemas.microsoft.com/office/drawing/2017/model3d" xmlns:o="urn:schemas-microsoft-com:office:office" xmlns:r="http://schemas.openxmlformats.org/officeDocument/2006/relationships" xmlns:m="http://schemas.openxmlformats.org/officeDocument/2006/math" xmlns:v="urn:schemas-microsoft-com:vml" xmlns:wp14="http://schemas.microsoft.com/office/word/2010/wordprocessingDrawing" xmlns:wp="http://schemas.openxmlformats.org/drawingml/2006/wordprocessingDrawing" xmlns:w10="urn:schemas-microsoft-com:office:word" xmlns:w="http://schemas.openxmlformats.org/wordprocessingml/2006/main" xmlns:w14="http://schemas.microsoft.com/office/word/2010/wordml" xmlns:w15="http://schemas.microsoft.com/office/word/2012/wordml" xmlns:w16cid="http://schemas.microsoft.com/office/word/2016/wordml/cid" xmlns:w16se="http://schemas.microsoft.com/office/word/2015/wordml/symex" xmlns:wpg="http://schemas.microsoft.com/office/word/2010/wordprocessingGroup" xmlns:wpi="http://schemas.microsoft.com/office/word/2010/wordprocessingInk" xmlns:wne="http://schemas.microsoft.com/office/word/2006/wordml" xmlns:wps="http://schemas.microsoft.com/office/word/2010/wordprocessingShape" mc:Ignorable="w14 w15 w16se w16cid wp14">
+<w:document xmlns:wpc="http://schemas.microsoft.com/office/word/2010/wordprocessingCanvas" xmlns:cx="http://schemas.microsoft.com/office/drawing/2014/chartex" xmlns:cx1="http://schemas.microsoft.com/office/drawing/2015/9/8/chartex" xmlns:cx2="http://schemas.microsoft.com/office/drawing/2015/10/21/chartex" xmlns:cx3="http://schemas.microsoft.com/office/drawing/2016/5/9/chartex" xmlns:cx4="http://schemas.microsoft.com/office/drawing/2016/5/10/chartex" xmlns:cx5="http://schemas.microsoft.com/office/drawing/2016/5/11/chartex" xmlns:cx6="http://schemas.microsoft.com/office/drawing/2016/5/12/chartex" xmlns:cx7="http://schemas.microsoft.com/office/drawing/2016/5/13/chartex" xmlns:cx8="http://schemas.microsoft.com/office/drawing/2016/5/14/chartex" xmlns:mc="http://schemas.openxmlformats.org/markup-compatibility/2006" xmlns:aink="http://schemas.microsoft.com/office/drawing/2016/ink" xmlns:am3d="http://schemas.microsoft.com/office/drawing/2017/model3d" xmlns:o="urn:schemas-microsoft-com:office:office" xmlns:r="http://schemas.openxmlformats.org/officeDocument/2006/relationships" xmlns:m="http://schemas.openxmlformats.org/officeDocument/2006/math" xmlns:v="urn:schemas-microsoft-com:vml" xmlns:wp14="http://schemas.microsoft.com/office/word/2010/wordprocessingDrawing" xmlns:wp="http://schemas.openxmlformats.org/drawingml/2006/wordprocessingDrawing" xmlns:w10="urn:schemas-microsoft-com:office:word" xmlns:w="http://schemas.openxmlformats.org/wordprocessingml/2006/main" xmlns:w14="http://schemas.microsoft.com/office/word/2010/wordml" xmlns:w15="http://schemas.microsoft.com/office/word/2012/wordml" xmlns:w16cex="http://schemas.microsoft.com/office/word/2018/wordml/cex" xmlns:w16cid="http://schemas.microsoft.com/office/word/2016/wordml/cid" xmlns:w16="http://schemas.microsoft.com/office/word/2018/wordml" xmlns:w16se="http://schemas.microsoft.com/office/word/2015/wordml/symex" xmlns:wpg="http://schemas.microsoft.com/office/word/2010/wordprocessingGroup" xmlns:wpi="http://schemas.microsoft.com/office/word/2010/wordprocessingInk" xmlns:wne="http://schemas.microsoft.com/office/word/2006/wordml" xmlns:wps="http://schemas.microsoft.com/office/word/2010/wordprocessingShape" mc:Ignorable="w14 w15 w16se w16cid w16 w16cex wp14">
   <w:body>
     <w:p>
       <w:pPr>
+        <w:jc w:val="both"/>
         <w:rPr>
           <w:b/>
           <w:sz w:val="28"/>
@@ -23,8 +24,6 @@
         </w:rPr>
         <w:t>MP73010</w:t>
       </w:r>
-      <w:bookmarkStart w:id="0" w:name="_GoBack"/>
-      <w:bookmarkEnd w:id="0"/>
       <w:r>
         <w:rPr>
           <w:b/>
@@ -34,47 +33,34 @@
       </w:r>
     </w:p>
     <w:p>
+      <w:pPr>
+        <w:jc w:val="both"/>
+      </w:pPr>
       <w:r>
         <w:t>Remember that this is a public repository so your changes will be seen by anyone who looks!</w:t>
       </w:r>
     </w:p>
     <w:p>
+      <w:pPr>
+        <w:jc w:val="both"/>
+      </w:pPr>
       <w:r>
-        <w:t xml:space="preserve">Add some comments about Version management after this line, or just add some text so there is a change to this file.  Remember that your GitHub user </w:t>
+        <w:t>Add some comments about Version management after this line, or just add some text so there is a change to this file.  Remember that your GitHub user ID must be submitted in your assignment report!</w:t>
       </w:r>
+    </w:p>
+    <w:p>
+      <w:pPr>
+        <w:jc w:val="both"/>
+      </w:pPr>
       <w:r>
-        <w:t>ID</w:t>
-      </w:r>
-      <w:r>
-        <w:t xml:space="preserve"> must be submitted in you</w:t>
-      </w:r>
-      <w:r>
-        <w:t>r</w:t>
-      </w:r>
-      <w:r>
-        <w:t xml:space="preserve"> assignment report!</w:t>
+        <w:t>&gt;&gt;&gt; your stuff after this line &gt;&gt;&gt;</w:t>
       </w:r>
     </w:p>
     <w:p>
       <w:r>
-        <w:t>&gt;&gt;</w:t>
-      </w:r>
-      <w:proofErr w:type="gramStart"/>
-      <w:r>
-        <w:t>&gt;  your</w:t>
-      </w:r>
-      <w:proofErr w:type="gramEnd"/>
-      <w:r>
-        <w:t xml:space="preserve"> stuff after this line &gt;&gt;&gt;</w:t>
+        <w:t>Configuration management system is a system that process and maintaining performance product for functionality and design by user</w:t>
       </w:r>
     </w:p>
-    <w:p>
-      <w:r>
-        <w:t>Ben changing things up!</w:t>
-      </w:r>
-    </w:p>
-    <w:p/>
-    <w:p/>
     <w:sectPr>
       <w:pgSz w:w="11906" w:h="16838"/>
       <w:pgMar w:top="1440" w:right="1440" w:bottom="1440" w:left="1440" w:header="708" w:footer="708" w:gutter="0"/>
@@ -86,7 +72,7 @@
 </file>
 
 <file path=word/styles.xml><?xml version="1.0" encoding="utf-8"?>
-<w:styles xmlns:mc="http://schemas.openxmlformats.org/markup-compatibility/2006" xmlns:r="http://schemas.openxmlformats.org/officeDocument/2006/relationships" xmlns:w="http://schemas.openxmlformats.org/wordprocessingml/2006/main" xmlns:w14="http://schemas.microsoft.com/office/word/2010/wordml" xmlns:w15="http://schemas.microsoft.com/office/word/2012/wordml" xmlns:w16cid="http://schemas.microsoft.com/office/word/2016/wordml/cid" xmlns:w16se="http://schemas.microsoft.com/office/word/2015/wordml/symex" mc:Ignorable="w14 w15 w16se w16cid">
+<w:styles xmlns:mc="http://schemas.openxmlformats.org/markup-compatibility/2006" xmlns:r="http://schemas.openxmlformats.org/officeDocument/2006/relationships" xmlns:w="http://schemas.openxmlformats.org/wordprocessingml/2006/main" xmlns:w14="http://schemas.microsoft.com/office/word/2010/wordml" xmlns:w15="http://schemas.microsoft.com/office/word/2012/wordml" xmlns:w16cex="http://schemas.microsoft.com/office/word/2018/wordml/cex" xmlns:w16cid="http://schemas.microsoft.com/office/word/2016/wordml/cid" xmlns:w16="http://schemas.microsoft.com/office/word/2018/wordml" xmlns:w16se="http://schemas.microsoft.com/office/word/2015/wordml/symex" mc:Ignorable="w14 w15 w16se w16cid w16 w16cex">
   <w:docDefaults>
     <w:rPrDefault>
       <w:rPr>
@@ -208,6 +194,7 @@
     <w:lsdException w:name="HTML Sample" w:semiHidden="1" w:unhideWhenUsed="1"/>
     <w:lsdException w:name="HTML Typewriter" w:semiHidden="1" w:unhideWhenUsed="1"/>
     <w:lsdException w:name="HTML Variable" w:semiHidden="1" w:unhideWhenUsed="1"/>
+    <w:lsdException w:name="Normal Table" w:semiHidden="1" w:unhideWhenUsed="1"/>
     <w:lsdException w:name="annotation subject" w:semiHidden="1" w:unhideWhenUsed="1"/>
     <w:lsdException w:name="No List" w:semiHidden="1" w:unhideWhenUsed="1"/>
     <w:lsdException w:name="Outline List 1" w:semiHidden="1" w:unhideWhenUsed="1"/>
@@ -251,8 +238,10 @@
     <w:lsdException w:name="Table Elegant" w:semiHidden="1" w:unhideWhenUsed="1"/>
     <w:lsdException w:name="Table Professional" w:semiHidden="1" w:unhideWhenUsed="1"/>
     <w:lsdException w:name="Table Subtle 1" w:semiHidden="1" w:unhideWhenUsed="1"/>
+    <w:lsdException w:name="Table Subtle 2" w:semiHidden="1" w:unhideWhenUsed="1"/>
     <w:lsdException w:name="Table Web 1" w:semiHidden="1" w:unhideWhenUsed="1"/>
     <w:lsdException w:name="Table Web 2" w:semiHidden="1" w:unhideWhenUsed="1"/>
+    <w:lsdException w:name="Table Web 3" w:semiHidden="1" w:unhideWhenUsed="1"/>
     <w:lsdException w:name="Balloon Text" w:semiHidden="1" w:unhideWhenUsed="1"/>
     <w:lsdException w:name="Table Grid" w:uiPriority="39"/>
     <w:lsdException w:name="Table Theme" w:semiHidden="1" w:unhideWhenUsed="1"/>
@@ -480,6 +469,7 @@
   <w:style w:type="paragraph" w:default="1" w:styleId="Normal">
     <w:name w:val="Normal"/>
     <w:qFormat/>
+    <w:rsid w:val="00AD06AD"/>
   </w:style>
   <w:style w:type="character" w:default="1" w:styleId="DefaultParagraphFont">
     <w:name w:val="Default Paragraph Font"/>
@@ -528,7 +518,7 @@
         <a:srgbClr val="E7E6E6"/>
       </a:lt2>
       <a:accent1>
-        <a:srgbClr val="5B9BD5"/>
+        <a:srgbClr val="4472C4"/>
       </a:accent1>
       <a:accent2>
         <a:srgbClr val="ED7D31"/>
@@ -540,7 +530,7 @@
         <a:srgbClr val="FFC000"/>
       </a:accent4>
       <a:accent5>
-        <a:srgbClr val="4472C4"/>
+        <a:srgbClr val="5B9BD5"/>
       </a:accent5>
       <a:accent6>
         <a:srgbClr val="70AD47"/>

</xml_diff>